<commit_message>
feat(autostart): add autostart functionality for desktop platforms
This commit introduces the autostart feature for the application on macOS, Windows, and Linux. The changes include adding the `@tauri-apps/plugin-autostart` dependency, configuring the autostart plugin in the Tauri setup, and updating the necessary configuration files. The autostart feature ensures the application launches automatically on system startup, improving user convenience.
</commit_message>
<xml_diff>
--- a/public/3-STRIKE/individual.docx
+++ b/public/3-STRIKE/individual.docx
@@ -4087,21 +4087,10 @@
         </w:rPr>
       </w:pPr>
     </w:p>
-    <w:p>
-      <w:pPr>
-        <w:pStyle w:val="NoSpacing"/>
-        <w:jc w:val="center"/>
-        <w:rPr>
-          <w:rFonts w:ascii="Tahoma" w:hAnsi="Tahoma" w:cs="Tahoma"/>
-          <w:b/>
-          <w:bCs/>
-        </w:rPr>
-      </w:pPr>
-    </w:p>
     <w:tbl>
       <w:tblPr>
         <w:tblStyle w:val="TableGrid"/>
-        <w:tblW w:w="10353" w:type="dxa"/>
+        <w:tblW w:w="10569" w:type="dxa"/>
         <w:tblInd w:w="-714" w:type="dxa"/>
         <w:tblBorders>
           <w:top w:val="none" w:sz="0" w:space="0" w:color="auto"/>
@@ -4114,543 +4103,854 @@
         <w:tblLook w:val="04A0" w:firstRow="1" w:lastRow="0" w:firstColumn="1" w:lastColumn="0" w:noHBand="0" w:noVBand="1"/>
       </w:tblPr>
       <w:tblGrid>
-        <w:gridCol w:w="5222"/>
-        <w:gridCol w:w="5131"/>
+        <w:gridCol w:w="10569"/>
       </w:tblGrid>
       <w:tr>
         <w:tc>
           <w:tcPr>
-            <w:tcW w:w="10353" w:type="dxa"/>
-            <w:gridSpan w:val="2"/>
+            <w:tcW w:w="10569" w:type="dxa"/>
           </w:tcPr>
+          <w:tbl>
+            <w:tblPr>
+              <w:tblStyle w:val="TableGrid"/>
+              <w:tblW w:w="10353" w:type="dxa"/>
+              <w:tblBorders>
+                <w:top w:val="none" w:sz="0" w:space="0" w:color="auto"/>
+                <w:left w:val="none" w:sz="0" w:space="0" w:color="auto"/>
+                <w:bottom w:val="none" w:sz="0" w:space="0" w:color="auto"/>
+                <w:right w:val="none" w:sz="0" w:space="0" w:color="auto"/>
+                <w:insideH w:val="none" w:sz="0" w:space="0" w:color="auto"/>
+                <w:insideV w:val="none" w:sz="0" w:space="0" w:color="auto"/>
+              </w:tblBorders>
+              <w:tblLook w:val="04A0" w:firstRow="1" w:lastRow="0" w:firstColumn="1" w:lastColumn="0" w:noHBand="0" w:noVBand="1"/>
+            </w:tblPr>
+            <w:tblGrid>
+              <w:gridCol w:w="5222"/>
+              <w:gridCol w:w="5131"/>
+            </w:tblGrid>
+            <w:tr>
+              <w:tc>
+                <w:tcPr>
+                  <w:tcW w:w="10353" w:type="dxa"/>
+                  <w:gridSpan w:val="2"/>
+                </w:tcPr>
+                <w:p>
+                  <w:pPr>
+                    <w:pStyle w:val="NoSpacing"/>
+                    <w:rPr>
+                      <w:rFonts w:ascii="Tahoma" w:hAnsi="Tahoma" w:cs="Tahoma"/>
+                      <w:b/>
+                      <w:bCs/>
+                    </w:rPr>
+                  </w:pPr>
+                  <w:r>
+                    <w:rPr>
+                      <w:rFonts w:ascii="Tahoma" w:hAnsi="Tahoma" w:cs="Tahoma"/>
+                      <w:b/>
+                      <w:bCs/>
+                    </w:rPr>
+                    <w:t xml:space="preserve">                                                   </w:t>
+                  </w:r>
+                  <w:r>
+                    <w:rPr>
+                      <w:rFonts w:ascii="Tahoma" w:hAnsi="Tahoma" w:cs="Tahoma"/>
+                      <w:b/>
+                      <w:bCs/>
+                    </w:rPr>
+                    <w:t>BIDS AND AWARDS COMMITTEE</w:t>
+                  </w:r>
+                </w:p>
+              </w:tc>
+            </w:tr>
+            <w:tr>
+              <w:tc>
+                <w:tcPr>
+                  <w:tcW w:w="10353" w:type="dxa"/>
+                  <w:gridSpan w:val="2"/>
+                </w:tcPr>
+                <w:p>
+                  <w:pPr>
+                    <w:pStyle w:val="NoSpacing"/>
+                    <w:jc w:val="center"/>
+                    <w:rPr>
+                      <w:rFonts w:ascii="Tahoma" w:hAnsi="Tahoma" w:cs="Tahoma"/>
+                      <w:b/>
+                      <w:bCs/>
+                    </w:rPr>
+                  </w:pPr>
+                </w:p>
+                <w:p>
+                  <w:pPr>
+                    <w:pStyle w:val="NoSpacing"/>
+                    <w:rPr>
+                      <w:rFonts w:ascii="Tahoma" w:hAnsi="Tahoma" w:cs="Tahoma"/>
+                      <w:b/>
+                      <w:bCs/>
+                    </w:rPr>
+                  </w:pPr>
+                </w:p>
+                <w:p>
+                  <w:pPr>
+                    <w:pStyle w:val="NoSpacing"/>
+                    <w:rPr>
+                      <w:rFonts w:ascii="Tahoma" w:hAnsi="Tahoma" w:cs="Tahoma"/>
+                      <w:b/>
+                      <w:bCs/>
+                    </w:rPr>
+                  </w:pPr>
+                </w:p>
+                <w:p>
+                  <w:pPr>
+                    <w:pStyle w:val="NoSpacing"/>
+                    <w:jc w:val="center"/>
+                    <w:rPr>
+                      <w:rFonts w:ascii="Tahoma" w:hAnsi="Tahoma" w:cs="Tahoma"/>
+                      <w:u w:val="single"/>
+                    </w:rPr>
+                  </w:pPr>
+                  <w:r>
+                    <w:rPr>
+                      <w:rFonts w:ascii="Tahoma" w:hAnsi="Tahoma" w:cs="Tahoma"/>
+                      <w:b/>
+                      <w:bCs/>
+                      <w:u w:val="single"/>
+                    </w:rPr>
+                    <w:t>SHERYLL B. MULINGBAYAN</w:t>
+                  </w:r>
+                </w:p>
+                <w:p>
+                  <w:pPr>
+                    <w:pStyle w:val="NoSpacing"/>
+                    <w:rPr>
+                      <w:rFonts w:ascii="Tahoma" w:hAnsi="Tahoma" w:cs="Tahoma"/>
+                    </w:rPr>
+                  </w:pPr>
+                  <w:r>
+                    <w:rPr>
+                      <w:rFonts w:ascii="Tahoma" w:hAnsi="Tahoma" w:cs="Tahoma"/>
+                    </w:rPr>
+                    <w:t xml:space="preserve">                                                      Assistant District Engineer</w:t>
+                  </w:r>
+                  <w:r>
+                    <w:rPr>
+                      <w:rFonts w:ascii="Tahoma" w:hAnsi="Tahoma" w:cs="Tahoma"/>
+                    </w:rPr>
+                    <w:t xml:space="preserve"> </w:t>
+                  </w:r>
+                </w:p>
+                <w:p>
+                  <w:pPr>
+                    <w:pStyle w:val="NoSpacing"/>
+                    <w:jc w:val="center"/>
+                    <w:rPr>
+                      <w:rFonts w:ascii="Tahoma" w:hAnsi="Tahoma" w:cs="Tahoma"/>
+                    </w:rPr>
+                  </w:pPr>
+                  <w:r>
+                    <w:rPr>
+                      <w:rFonts w:ascii="Tahoma" w:hAnsi="Tahoma" w:cs="Tahoma"/>
+                    </w:rPr>
+                    <w:t>BAC Chairperson</w:t>
+                  </w:r>
+                </w:p>
+                <w:p>
+                  <w:pPr>
+                    <w:pStyle w:val="NoSpacing"/>
+                    <w:rPr>
+                      <w:rFonts w:ascii="Tahoma" w:hAnsi="Tahoma" w:cs="Tahoma"/>
+                      <w:b/>
+                      <w:bCs/>
+                    </w:rPr>
+                  </w:pPr>
+                </w:p>
+                <w:p>
+                  <w:pPr>
+                    <w:pStyle w:val="NoSpacing"/>
+                    <w:rPr>
+                      <w:rFonts w:ascii="Tahoma" w:hAnsi="Tahoma" w:cs="Tahoma"/>
+                      <w:b/>
+                      <w:bCs/>
+                    </w:rPr>
+                  </w:pPr>
+                </w:p>
+                <w:p>
+                  <w:pPr>
+                    <w:pStyle w:val="NoSpacing"/>
+                    <w:rPr>
+                      <w:rFonts w:ascii="Tahoma" w:hAnsi="Tahoma" w:cs="Tahoma"/>
+                      <w:b/>
+                      <w:bCs/>
+                    </w:rPr>
+                  </w:pPr>
+                </w:p>
+              </w:tc>
+            </w:tr>
+            <w:tr>
+              <w:tc>
+                <w:tcPr>
+                  <w:tcW w:w="5222" w:type="dxa"/>
+                </w:tcPr>
+                <w:p>
+                  <w:pPr>
+                    <w:pStyle w:val="NoSpacing"/>
+                    <w:jc w:val="center"/>
+                    <w:rPr>
+                      <w:rFonts w:ascii="Tahoma" w:hAnsi="Tahoma" w:cs="Tahoma"/>
+                      <w:u w:val="single"/>
+                    </w:rPr>
+                  </w:pPr>
+                  <w:r>
+                    <w:rPr>
+                      <w:rFonts w:ascii="Tahoma" w:hAnsi="Tahoma" w:cs="Tahoma"/>
+                      <w:b/>
+                      <w:bCs/>
+                      <w:u w:val="single"/>
+                    </w:rPr>
+                    <w:t>EDDETTE R. RAZON</w:t>
+                  </w:r>
+                  <w:r>
+                    <w:rPr>
+                      <w:rFonts w:ascii="Tahoma" w:hAnsi="Tahoma" w:cs="Tahoma"/>
+                      <w:u w:val="single"/>
+                    </w:rPr>
+                    <w:t xml:space="preserve"> </w:t>
+                  </w:r>
+                </w:p>
+                <w:p>
+                  <w:pPr>
+                    <w:pStyle w:val="NoSpacing"/>
+                    <w:rPr>
+                      <w:rFonts w:ascii="Tahoma" w:hAnsi="Tahoma" w:cs="Tahoma"/>
+                    </w:rPr>
+                  </w:pPr>
+                  <w:r>
+                    <w:rPr>
+                      <w:rFonts w:ascii="Tahoma" w:hAnsi="Tahoma" w:cs="Tahoma"/>
+                    </w:rPr>
+                    <w:t xml:space="preserve">              Administrative Officer V (AO III)</w:t>
+                  </w:r>
+                  <w:r>
+                    <w:rPr>
+                      <w:rFonts w:ascii="Tahoma" w:hAnsi="Tahoma" w:cs="Tahoma"/>
+                    </w:rPr>
+                    <w:t xml:space="preserve"> </w:t>
+                  </w:r>
+                </w:p>
+                <w:p>
+                  <w:pPr>
+                    <w:pStyle w:val="NoSpacing"/>
+                    <w:jc w:val="center"/>
+                    <w:rPr>
+                      <w:rFonts w:ascii="Tahoma" w:hAnsi="Tahoma" w:cs="Tahoma"/>
+                    </w:rPr>
+                  </w:pPr>
+                  <w:r>
+                    <w:rPr>
+                      <w:rFonts w:ascii="Tahoma" w:hAnsi="Tahoma" w:cs="Tahoma"/>
+                    </w:rPr>
+                    <w:t>BAC Vice-Chairperson</w:t>
+                  </w:r>
+                </w:p>
+                <w:p>
+                  <w:pPr>
+                    <w:pStyle w:val="NoSpacing"/>
+                    <w:jc w:val="center"/>
+                    <w:rPr>
+                      <w:rFonts w:ascii="Tahoma" w:hAnsi="Tahoma" w:cs="Tahoma"/>
+                      <w:b/>
+                      <w:bCs/>
+                    </w:rPr>
+                  </w:pPr>
+                </w:p>
+                <w:p>
+                  <w:pPr>
+                    <w:pStyle w:val="NoSpacing"/>
+                    <w:rPr>
+                      <w:rFonts w:ascii="Tahoma" w:hAnsi="Tahoma" w:cs="Tahoma"/>
+                      <w:b/>
+                      <w:bCs/>
+                    </w:rPr>
+                  </w:pPr>
+                </w:p>
+                <w:p>
+                  <w:pPr>
+                    <w:pStyle w:val="NoSpacing"/>
+                    <w:jc w:val="center"/>
+                    <w:rPr>
+                      <w:rFonts w:ascii="Tahoma" w:hAnsi="Tahoma" w:cs="Tahoma"/>
+                      <w:b/>
+                      <w:bCs/>
+                    </w:rPr>
+                  </w:pPr>
+                </w:p>
+              </w:tc>
+              <w:tc>
+                <w:tcPr>
+                  <w:tcW w:w="5131" w:type="dxa"/>
+                </w:tcPr>
+                <w:p>
+                  <w:pPr>
+                    <w:pStyle w:val="NoSpacing"/>
+                    <w:jc w:val="center"/>
+                    <w:rPr>
+                      <w:rFonts w:ascii="Tahoma" w:hAnsi="Tahoma" w:cs="Tahoma"/>
+                    </w:rPr>
+                  </w:pPr>
+                  <w:r>
+                    <w:rPr>
+                      <w:rFonts w:ascii="Tahoma" w:hAnsi="Tahoma" w:cs="Tahoma"/>
+                      <w:b/>
+                      <w:bCs/>
+                      <w:u w:val="single"/>
+                    </w:rPr>
+                    <w:t>PAUL KENETH P. UTANES</w:t>
+                  </w:r>
+                </w:p>
+                <w:p>
+                  <w:pPr>
+                    <w:pStyle w:val="NoSpacing"/>
+                    <w:jc w:val="center"/>
+                    <w:rPr>
+                      <w:rFonts w:ascii="Tahoma" w:hAnsi="Tahoma" w:cs="Tahoma"/>
+                    </w:rPr>
+                  </w:pPr>
+                  <w:r>
+                    <w:rPr>
+                      <w:rFonts w:ascii="Tahoma" w:hAnsi="Tahoma" w:cs="Tahoma"/>
+                    </w:rPr>
+                    <w:t>Chief, Maintenance Section</w:t>
+                  </w:r>
+                </w:p>
+                <w:p>
+                  <w:pPr>
+                    <w:pStyle w:val="NoSpacing"/>
+                    <w:jc w:val="center"/>
+                    <w:rPr>
+                      <w:rFonts w:ascii="Tahoma" w:hAnsi="Tahoma" w:cs="Tahoma"/>
+                    </w:rPr>
+                  </w:pPr>
+                  <w:r>
+                    <w:rPr>
+                      <w:rFonts w:ascii="Tahoma" w:hAnsi="Tahoma" w:cs="Tahoma"/>
+                    </w:rPr>
+                    <w:t>Regular BAC Member</w:t>
+                  </w:r>
+                </w:p>
+                <w:p>
+                  <w:pPr>
+                    <w:pStyle w:val="NoSpacing"/>
+                    <w:jc w:val="center"/>
+                    <w:rPr>
+                      <w:rFonts w:ascii="Tahoma" w:hAnsi="Tahoma" w:cs="Tahoma"/>
+                      <w:b/>
+                      <w:bCs/>
+                    </w:rPr>
+                  </w:pPr>
+                </w:p>
+                <w:p>
+                  <w:pPr>
+                    <w:pStyle w:val="NoSpacing"/>
+                    <w:rPr>
+                      <w:rFonts w:ascii="Tahoma" w:hAnsi="Tahoma" w:cs="Tahoma"/>
+                      <w:b/>
+                      <w:bCs/>
+                    </w:rPr>
+                  </w:pPr>
+                </w:p>
+                <w:p>
+                  <w:pPr>
+                    <w:pStyle w:val="NoSpacing"/>
+                    <w:rPr>
+                      <w:rFonts w:ascii="Tahoma" w:hAnsi="Tahoma" w:cs="Tahoma"/>
+                      <w:b/>
+                      <w:bCs/>
+                    </w:rPr>
+                  </w:pPr>
+                </w:p>
+              </w:tc>
+            </w:tr>
+            <w:tr>
+              <w:tc>
+                <w:tcPr>
+                  <w:tcW w:w="5222" w:type="dxa"/>
+                </w:tcPr>
+                <w:p>
+                  <w:pPr>
+                    <w:pStyle w:val="NoSpacing"/>
+                    <w:jc w:val="center"/>
+                    <w:rPr>
+                      <w:rFonts w:ascii="Tahoma" w:hAnsi="Tahoma" w:cs="Tahoma"/>
+                      <w:b/>
+                      <w:bCs/>
+                    </w:rPr>
+                  </w:pPr>
+                </w:p>
+                <w:p>
+                  <w:pPr>
+                    <w:pStyle w:val="NoSpacing"/>
+                    <w:jc w:val="center"/>
+                    <w:rPr>
+                      <w:rFonts w:ascii="Tahoma" w:hAnsi="Tahoma" w:cs="Tahoma"/>
+                      <w:u w:val="single"/>
+                    </w:rPr>
+                  </w:pPr>
+                  <w:r>
+                    <w:rPr>
+                      <w:rFonts w:ascii="Tahoma" w:hAnsi="Tahoma" w:cs="Tahoma"/>
+                      <w:b/>
+                      <w:bCs/>
+                      <w:u w:val="single"/>
+                    </w:rPr>
+                    <w:t>JOSEPH D. TORRELIZA</w:t>
+                  </w:r>
+                </w:p>
+                <w:p>
+                  <w:pPr>
+                    <w:pStyle w:val="NoSpacing"/>
+                    <w:jc w:val="center"/>
+                    <w:rPr>
+                      <w:rFonts w:ascii="Tahoma" w:hAnsi="Tahoma" w:cs="Tahoma"/>
+                    </w:rPr>
+                  </w:pPr>
+                  <w:r>
+                    <w:rPr>
+                      <w:rFonts w:ascii="Tahoma" w:hAnsi="Tahoma" w:cs="Tahoma"/>
+                    </w:rPr>
+                    <w:t>Chief, Quality Assurance Section</w:t>
+                  </w:r>
+                </w:p>
+                <w:p>
+                  <w:pPr>
+                    <w:pStyle w:val="BodyText"/>
+                    <w:spacing w:before="7"/>
+                    <w:jc w:val="center"/>
+                  </w:pPr>
+                  <w:r>
+                    <w:t xml:space="preserve">Regular BAC Member </w:t>
+                  </w:r>
+                </w:p>
+                <w:p>
+                  <w:pPr>
+                    <w:pStyle w:val="NoSpacing"/>
+                    <w:jc w:val="center"/>
+                    <w:rPr>
+                      <w:rFonts w:ascii="Tahoma" w:hAnsi="Tahoma" w:cs="Tahoma"/>
+                      <w:b/>
+                      <w:bCs/>
+                      <w:u w:val="single"/>
+                    </w:rPr>
+                  </w:pPr>
+                </w:p>
+                <w:p>
+                  <w:pPr>
+                    <w:pStyle w:val="BodyText"/>
+                    <w:spacing w:before="7"/>
+                  </w:pPr>
+                  <w:r>
+                    <w:rPr>
+                      <w:i/>
+                      <w:noProof/>
+                      <w:sz w:val="18"/>
+                    </w:rPr>
+                    <mc:AlternateContent>
+                      <mc:Choice Requires="wps">
+                        <w:drawing>
+                          <wp:anchor distT="0" distB="0" distL="114300" distR="114300" simplePos="0" relativeHeight="251659264" behindDoc="0" locked="0" layoutInCell="1" allowOverlap="1" wp14:anchorId="194F5C21" wp14:editId="148E1BA8">
+                            <wp:simplePos x="0" y="0"/>
+                            <wp:positionH relativeFrom="column">
+                              <wp:posOffset>1495425</wp:posOffset>
+                            </wp:positionH>
+                            <wp:positionV relativeFrom="paragraph">
+                              <wp:posOffset>151765</wp:posOffset>
+                            </wp:positionV>
+                            <wp:extent cx="3295650" cy="781050"/>
+                            <wp:effectExtent l="0" t="0" r="0" b="0"/>
+                            <wp:wrapNone/>
+                            <wp:docPr id="3" name="Text Box 3"/>
+                            <wp:cNvGraphicFramePr/>
+                            <a:graphic xmlns:a="http://schemas.openxmlformats.org/drawingml/2006/main">
+                              <a:graphicData uri="http://schemas.microsoft.com/office/word/2010/wordprocessingShape">
+                                <wps:wsp>
+                                  <wps:cNvSpPr txBox="1"/>
+                                  <wps:spPr>
+                                    <a:xfrm>
+                                      <a:off x="0" y="0"/>
+                                      <a:ext cx="3295650" cy="781050"/>
+                                    </a:xfrm>
+                                    <a:prstGeom prst="rect">
+                                      <a:avLst/>
+                                    </a:prstGeom>
+                                    <a:solidFill>
+                                      <a:schemeClr val="lt1"/>
+                                    </a:solidFill>
+                                    <a:ln w="6350">
+                                      <a:noFill/>
+                                    </a:ln>
+                                  </wps:spPr>
+                                  <wps:txbx>
+                                    <w:txbxContent>
+                                      <w:p>
+                                        <w:pPr>
+                                          <w:pStyle w:val="NoSpacing"/>
+                                          <w:jc w:val="center"/>
+                                          <w:rPr>
+                                            <w:rFonts w:ascii="Tahoma" w:hAnsi="Tahoma" w:cs="Tahoma"/>
+                                            <w:b/>
+                                            <w:u w:val="single"/>
+                                          </w:rPr>
+                                        </w:pPr>
+                                        <w:r>
+                                          <w:rPr>
+                                            <w:rFonts w:ascii="Tahoma" w:hAnsi="Tahoma" w:cs="Tahoma"/>
+                                            <w:b/>
+                                            <w:u w:val="single"/>
+                                          </w:rPr>
+                                          <w:t>{</w:t>
+                                        </w:r>
+                                        <w:proofErr w:type="spellStart"/>
+                                        <w:r>
+                                          <w:rPr>
+                                            <w:rFonts w:ascii="Tahoma" w:hAnsi="Tahoma" w:cs="Tahoma"/>
+                                            <w:b/>
+                                            <w:u w:val="single"/>
+                                          </w:rPr>
+                                          <w:t>endUser</w:t>
+                                        </w:r>
+                                        <w:proofErr w:type="spellEnd"/>
+                                        <w:r>
+                                          <w:rPr>
+                                            <w:rFonts w:ascii="Tahoma" w:hAnsi="Tahoma" w:cs="Tahoma"/>
+                                            <w:b/>
+                                            <w:u w:val="single"/>
+                                          </w:rPr>
+                                          <w:t>}</w:t>
+                                        </w:r>
+                                      </w:p>
+                                      <w:p>
+                                        <w:pPr>
+                                          <w:pStyle w:val="BodyText"/>
+                                          <w:spacing w:before="7"/>
+                                          <w:jc w:val="center"/>
+                                        </w:pPr>
+                                        <w:r>
+                                          <w:t>Provisional BAC Member</w:t>
+                                        </w:r>
+                                      </w:p>
+                                      <w:p>
+                                        <w:pPr>
+                                          <w:pStyle w:val="BodyText"/>
+                                          <w:spacing w:before="7"/>
+                                          <w:jc w:val="center"/>
+                                        </w:pPr>
+                                        <w:r>
+                                          <w:rPr>
+                                            <w:sz w:val="20"/>
+                                          </w:rPr>
+                                          <w:t>{</w:t>
+                                        </w:r>
+                                        <w:proofErr w:type="spellStart"/>
+                                        <w:r>
+                                          <w:rPr>
+                                            <w:sz w:val="20"/>
+                                          </w:rPr>
+                                          <w:t>endDesignation</w:t>
+                                        </w:r>
+                                        <w:proofErr w:type="spellEnd"/>
+                                        <w:r>
+                                          <w:rPr>
+                                            <w:sz w:val="20"/>
+                                          </w:rPr>
+                                          <w:t>}</w:t>
+                                        </w:r>
+                                      </w:p>
+                                      <w:p>
+                                        <w:pPr>
+                                          <w:spacing w:line="240" w:lineRule="auto"/>
+                                          <w:contextualSpacing/>
+                                          <w:rPr>
+                                            <w:rFonts w:ascii="Tahoma" w:hAnsi="Tahoma" w:cs="Tahoma"/>
+                                            <w:b/>
+                                            <w:bCs/>
+                                          </w:rPr>
+                                        </w:pPr>
+                                      </w:p>
+                                    </w:txbxContent>
+                                  </wps:txbx>
+                                  <wps:bodyPr rot="0" spcFirstLastPara="0" vertOverflow="overflow" horzOverflow="overflow" vert="horz" wrap="square" lIns="91440" tIns="45720" rIns="91440" bIns="45720" numCol="1" spcCol="0" rtlCol="0" fromWordArt="0" anchor="t" anchorCtr="0" forceAA="0" compatLnSpc="1">
+                                    <a:prstTxWarp prst="textNoShape">
+                                      <a:avLst/>
+                                    </a:prstTxWarp>
+                                    <a:noAutofit/>
+                                  </wps:bodyPr>
+                                </wps:wsp>
+                              </a:graphicData>
+                            </a:graphic>
+                            <wp14:sizeRelH relativeFrom="margin">
+                              <wp14:pctWidth>0</wp14:pctWidth>
+                            </wp14:sizeRelH>
+                            <wp14:sizeRelV relativeFrom="margin">
+                              <wp14:pctHeight>0</wp14:pctHeight>
+                            </wp14:sizeRelV>
+                          </wp:anchor>
+                        </w:drawing>
+                      </mc:Choice>
+                      <mc:Fallback>
+                        <w:pict>
+                          <v:shapetype w14:anchorId="194F5C21" id="_x0000_t202" coordsize="21600,21600" o:spt="202" path="m,l,21600r21600,l21600,xe">
+                            <v:stroke joinstyle="miter"/>
+                            <v:path gradientshapeok="t" o:connecttype="rect"/>
+                          </v:shapetype>
+                          <v:shape id="Text Box 3" o:spid="_x0000_s1026" type="#_x0000_t202" style="position:absolute;margin-left:117.75pt;margin-top:11.95pt;width:259.5pt;height:61.5pt;z-index:251659264;visibility:visible;mso-wrap-style:square;mso-width-percent:0;mso-height-percent:0;mso-wrap-distance-left:9pt;mso-wrap-distance-top:0;mso-wrap-distance-right:9pt;mso-wrap-distance-bottom:0;mso-position-horizontal:absolute;mso-position-horizontal-relative:text;mso-position-vertical:absolute;mso-position-vertical-relative:text;mso-width-percent:0;mso-height-percent:0;mso-width-relative:margin;mso-height-relative:margin;v-text-anchor:top" o:gfxdata="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" fillcolor="white [3201]" stroked="f" strokeweight=".5pt">
+                            <v:textbox>
+                              <w:txbxContent>
+                                <w:p>
+                                  <w:pPr>
+                                    <w:pStyle w:val="NoSpacing"/>
+                                    <w:jc w:val="center"/>
+                                    <w:rPr>
+                                      <w:rFonts w:ascii="Tahoma" w:hAnsi="Tahoma" w:cs="Tahoma"/>
+                                      <w:b/>
+                                      <w:u w:val="single"/>
+                                    </w:rPr>
+                                  </w:pPr>
+                                  <w:r>
+                                    <w:rPr>
+                                      <w:rFonts w:ascii="Tahoma" w:hAnsi="Tahoma" w:cs="Tahoma"/>
+                                      <w:b/>
+                                      <w:u w:val="single"/>
+                                    </w:rPr>
+                                    <w:t>{</w:t>
+                                  </w:r>
+                                  <w:proofErr w:type="spellStart"/>
+                                  <w:r>
+                                    <w:rPr>
+                                      <w:rFonts w:ascii="Tahoma" w:hAnsi="Tahoma" w:cs="Tahoma"/>
+                                      <w:b/>
+                                      <w:u w:val="single"/>
+                                    </w:rPr>
+                                    <w:t>endUser</w:t>
+                                  </w:r>
+                                  <w:proofErr w:type="spellEnd"/>
+                                  <w:r>
+                                    <w:rPr>
+                                      <w:rFonts w:ascii="Tahoma" w:hAnsi="Tahoma" w:cs="Tahoma"/>
+                                      <w:b/>
+                                      <w:u w:val="single"/>
+                                    </w:rPr>
+                                    <w:t>}</w:t>
+                                  </w:r>
+                                </w:p>
+                                <w:p>
+                                  <w:pPr>
+                                    <w:pStyle w:val="BodyText"/>
+                                    <w:spacing w:before="7"/>
+                                    <w:jc w:val="center"/>
+                                  </w:pPr>
+                                  <w:r>
+                                    <w:t>Provisional BAC Member</w:t>
+                                  </w:r>
+                                </w:p>
+                                <w:p>
+                                  <w:pPr>
+                                    <w:pStyle w:val="BodyText"/>
+                                    <w:spacing w:before="7"/>
+                                    <w:jc w:val="center"/>
+                                  </w:pPr>
+                                  <w:r>
+                                    <w:rPr>
+                                      <w:sz w:val="20"/>
+                                    </w:rPr>
+                                    <w:t>{</w:t>
+                                  </w:r>
+                                  <w:proofErr w:type="spellStart"/>
+                                  <w:r>
+                                    <w:rPr>
+                                      <w:sz w:val="20"/>
+                                    </w:rPr>
+                                    <w:t>endDesignation</w:t>
+                                  </w:r>
+                                  <w:proofErr w:type="spellEnd"/>
+                                  <w:r>
+                                    <w:rPr>
+                                      <w:sz w:val="20"/>
+                                    </w:rPr>
+                                    <w:t>}</w:t>
+                                  </w:r>
+                                </w:p>
+                                <w:p>
+                                  <w:pPr>
+                                    <w:spacing w:line="240" w:lineRule="auto"/>
+                                    <w:contextualSpacing/>
+                                    <w:rPr>
+                                      <w:rFonts w:ascii="Tahoma" w:hAnsi="Tahoma" w:cs="Tahoma"/>
+                                      <w:b/>
+                                      <w:bCs/>
+                                    </w:rPr>
+                                  </w:pPr>
+                                </w:p>
+                              </w:txbxContent>
+                            </v:textbox>
+                          </v:shape>
+                        </w:pict>
+                      </mc:Fallback>
+                    </mc:AlternateContent>
+                  </w:r>
+                </w:p>
+                <w:p>
+                  <w:pPr>
+                    <w:pStyle w:val="NoSpacing"/>
+                    <w:rPr>
+                      <w:rFonts w:ascii="Tahoma" w:hAnsi="Tahoma" w:cs="Tahoma"/>
+                      <w:b/>
+                      <w:bCs/>
+                    </w:rPr>
+                  </w:pPr>
+                  <w:r>
+                    <w:rPr>
+                      <w:rFonts w:ascii="Tahoma" w:hAnsi="Tahoma" w:cs="Tahoma"/>
+                      <w:b/>
+                      <w:bCs/>
+                    </w:rPr>
+                    <w:t xml:space="preserve"> </w:t>
+                  </w:r>
+                </w:p>
+                <w:p>
+                  <w:pPr>
+                    <w:pStyle w:val="NoSpacing"/>
+                    <w:rPr>
+                      <w:rFonts w:ascii="Tahoma" w:hAnsi="Tahoma" w:cs="Tahoma"/>
+                      <w:b/>
+                      <w:bCs/>
+                    </w:rPr>
+                  </w:pPr>
+                </w:p>
+              </w:tc>
+              <w:tc>
+                <w:tcPr>
+                  <w:tcW w:w="5131" w:type="dxa"/>
+                </w:tcPr>
+                <w:p>
+                  <w:pPr>
+                    <w:pStyle w:val="NoSpacing"/>
+                    <w:jc w:val="center"/>
+                    <w:rPr>
+                      <w:rFonts w:ascii="Tahoma" w:hAnsi="Tahoma" w:cs="Tahoma"/>
+                      <w:b/>
+                      <w:bCs/>
+                    </w:rPr>
+                  </w:pPr>
+                </w:p>
+                <w:p>
+                  <w:pPr>
+                    <w:pStyle w:val="NoSpacing"/>
+                    <w:jc w:val="center"/>
+                    <w:rPr>
+                      <w:rFonts w:ascii="Tahoma" w:hAnsi="Tahoma" w:cs="Tahoma"/>
+                    </w:rPr>
+                  </w:pPr>
+                  <w:r>
+                    <w:rPr>
+                      <w:rFonts w:ascii="Tahoma" w:hAnsi="Tahoma" w:cs="Tahoma"/>
+                      <w:b/>
+                      <w:bCs/>
+                      <w:u w:val="single"/>
+                    </w:rPr>
+                    <w:t>JOHNNY M. USI</w:t>
+                  </w:r>
+                  <w:r>
+                    <w:rPr>
+                      <w:rFonts w:ascii="Tahoma" w:hAnsi="Tahoma" w:cs="Tahoma"/>
+                      <w:b/>
+                      <w:u w:val="single"/>
+                    </w:rPr>
+                    <w:t xml:space="preserve"> </w:t>
+                  </w:r>
+                </w:p>
+                <w:p>
+                  <w:pPr>
+                    <w:pStyle w:val="NoSpacing"/>
+                    <w:jc w:val="center"/>
+                    <w:rPr>
+                      <w:rFonts w:ascii="Tahoma" w:hAnsi="Tahoma" w:cs="Tahoma"/>
+                    </w:rPr>
+                  </w:pPr>
+                  <w:r>
+                    <w:rPr>
+                      <w:rFonts w:ascii="Tahoma" w:hAnsi="Tahoma" w:cs="Tahoma"/>
+                    </w:rPr>
+                    <w:t>OIC - Chief, Construction Section</w:t>
+                  </w:r>
+                </w:p>
+                <w:p>
+                  <w:pPr>
+                    <w:pStyle w:val="NoSpacing"/>
+                    <w:jc w:val="center"/>
+                    <w:rPr>
+                      <w:rFonts w:ascii="Tahoma" w:hAnsi="Tahoma" w:cs="Tahoma"/>
+                    </w:rPr>
+                  </w:pPr>
+                  <w:r>
+                    <w:rPr>
+                      <w:rFonts w:ascii="Tahoma" w:hAnsi="Tahoma" w:cs="Tahoma"/>
+                    </w:rPr>
+                    <w:t>Provisional BAC Member</w:t>
+                  </w:r>
+                </w:p>
+                <w:p>
+                  <w:pPr>
+                    <w:pStyle w:val="NoSpacing"/>
+                    <w:jc w:val="center"/>
+                    <w:rPr>
+                      <w:rFonts w:ascii="Tahoma" w:hAnsi="Tahoma" w:cs="Tahoma"/>
+                      <w:b/>
+                      <w:bCs/>
+                      <w:u w:val="single"/>
+                    </w:rPr>
+                  </w:pPr>
+                </w:p>
+                <w:p>
+                  <w:pPr>
+                    <w:pStyle w:val="BodyText"/>
+                    <w:spacing w:before="7"/>
+                  </w:pPr>
+                </w:p>
+                <w:p>
+                  <w:pPr>
+                    <w:pStyle w:val="NoSpacing"/>
+                    <w:rPr>
+                      <w:rFonts w:ascii="Tahoma" w:hAnsi="Tahoma" w:cs="Tahoma"/>
+                      <w:b/>
+                      <w:bCs/>
+                    </w:rPr>
+                  </w:pPr>
+                  <w:r>
+                    <w:rPr>
+                      <w:rFonts w:ascii="Tahoma" w:hAnsi="Tahoma" w:cs="Tahoma"/>
+                      <w:b/>
+                      <w:bCs/>
+                    </w:rPr>
+                    <w:t xml:space="preserve"> </w:t>
+                  </w:r>
+                </w:p>
+                <w:p>
+                  <w:pPr>
+                    <w:pStyle w:val="BodyText"/>
+                    <w:spacing w:before="7"/>
+                    <w:jc w:val="center"/>
+                    <w:rPr>
+                      <w:b/>
+                      <w:bCs/>
+                    </w:rPr>
+                  </w:pPr>
+                </w:p>
+              </w:tc>
+            </w:tr>
+          </w:tbl>
           <w:p>
             <w:pPr>
               <w:pStyle w:val="NoSpacing"/>
-              <w:jc w:val="center"/>
-              <w:rPr>
-                <w:rFonts w:ascii="Tahoma" w:hAnsi="Tahoma" w:cs="Tahoma"/>
-                <w:b/>
-                <w:bCs/>
-              </w:rPr>
-            </w:pPr>
-            <w:r>
-              <w:rPr>
-                <w:rFonts w:ascii="Tahoma" w:hAnsi="Tahoma" w:cs="Tahoma"/>
-                <w:b/>
-                <w:bCs/>
-              </w:rPr>
-              <w:t>BIDS AND AWARDS COMMITTEE</w:t>
-            </w:r>
-          </w:p>
-        </w:tc>
-      </w:tr>
-      <w:tr>
-        <w:tc>
-          <w:tcPr>
-            <w:tcW w:w="10353" w:type="dxa"/>
-            <w:gridSpan w:val="2"/>
-          </w:tcPr>
-          <w:p>
-            <w:pPr>
-              <w:pStyle w:val="NoSpacing"/>
-              <w:jc w:val="center"/>
-              <w:rPr>
-                <w:rFonts w:ascii="Tahoma" w:hAnsi="Tahoma" w:cs="Tahoma"/>
-                <w:b/>
-                <w:bCs/>
-              </w:rPr>
-            </w:pPr>
-          </w:p>
-          <w:p>
-            <w:pPr>
-              <w:pStyle w:val="NoSpacing"/>
-              <w:jc w:val="center"/>
-              <w:rPr>
-                <w:rFonts w:ascii="Tahoma" w:hAnsi="Tahoma" w:cs="Tahoma"/>
-                <w:b/>
-                <w:bCs/>
-              </w:rPr>
-            </w:pPr>
-          </w:p>
-          <w:p>
-            <w:pPr>
-              <w:pStyle w:val="NoSpacing"/>
-              <w:jc w:val="center"/>
-              <w:rPr>
-                <w:rFonts w:ascii="Tahoma" w:hAnsi="Tahoma" w:cs="Tahoma"/>
-                <w:b/>
-                <w:bCs/>
-              </w:rPr>
-            </w:pPr>
-          </w:p>
-          <w:p>
-            <w:pPr>
-              <w:pStyle w:val="BodyText"/>
-              <w:spacing w:before="7"/>
-              <w:jc w:val="center"/>
-              <w:rPr>
-                <w:u w:val="single"/>
-              </w:rPr>
-            </w:pPr>
-            <w:r>
-              <w:rPr>
-                <w:b/>
-                <w:bCs/>
-                <w:u w:val="single"/>
-              </w:rPr>
-              <w:t>MA. THERESA J. PALIMA</w:t>
-            </w:r>
-            <w:r>
-              <w:rPr>
-                <w:u w:val="single"/>
-              </w:rPr>
-              <w:t xml:space="preserve"> </w:t>
-            </w:r>
-          </w:p>
-          <w:p>
-            <w:pPr>
-              <w:pStyle w:val="BodyText"/>
-              <w:spacing w:before="7"/>
-              <w:jc w:val="center"/>
-            </w:pPr>
-            <w:r>
-              <w:t xml:space="preserve">Chief, Planning &amp; </w:t>
-            </w:r>
-            <w:proofErr w:type="spellStart"/>
-            <w:r>
-              <w:t>Desing</w:t>
-            </w:r>
-            <w:proofErr w:type="spellEnd"/>
-            <w:r>
-              <w:t xml:space="preserve"> Section</w:t>
-            </w:r>
-          </w:p>
-          <w:p>
-            <w:pPr>
-              <w:pStyle w:val="NoSpacing"/>
-              <w:jc w:val="center"/>
-              <w:rPr>
-                <w:rFonts w:ascii="Tahoma" w:hAnsi="Tahoma" w:cs="Tahoma"/>
-              </w:rPr>
-            </w:pPr>
-            <w:r>
-              <w:rPr>
-                <w:rFonts w:ascii="Tahoma" w:hAnsi="Tahoma" w:cs="Tahoma"/>
-              </w:rPr>
-              <w:t>BAC Chairperson</w:t>
-            </w:r>
-          </w:p>
-          <w:p>
-            <w:pPr>
-              <w:pStyle w:val="NoSpacing"/>
-              <w:jc w:val="center"/>
-              <w:rPr>
-                <w:rFonts w:ascii="Tahoma" w:hAnsi="Tahoma" w:cs="Tahoma"/>
-                <w:b/>
-                <w:bCs/>
-              </w:rPr>
-            </w:pPr>
-          </w:p>
-          <w:p>
-            <w:pPr>
-              <w:pStyle w:val="NoSpacing"/>
-              <w:jc w:val="center"/>
-              <w:rPr>
-                <w:rFonts w:ascii="Tahoma" w:hAnsi="Tahoma" w:cs="Tahoma"/>
-                <w:b/>
-                <w:bCs/>
-              </w:rPr>
-            </w:pPr>
-          </w:p>
-          <w:p>
-            <w:pPr>
-              <w:pStyle w:val="NoSpacing"/>
-              <w:rPr>
-                <w:rFonts w:ascii="Tahoma" w:hAnsi="Tahoma" w:cs="Tahoma"/>
-                <w:b/>
-                <w:bCs/>
-              </w:rPr>
-            </w:pPr>
-          </w:p>
-        </w:tc>
-      </w:tr>
-      <w:tr>
-        <w:tc>
-          <w:tcPr>
-            <w:tcW w:w="5222" w:type="dxa"/>
-          </w:tcPr>
-          <w:p>
-            <w:pPr>
-              <w:pStyle w:val="NoSpacing"/>
-              <w:jc w:val="center"/>
-              <w:rPr>
-                <w:rFonts w:ascii="Tahoma" w:hAnsi="Tahoma" w:cs="Tahoma"/>
-                <w:u w:val="single"/>
-              </w:rPr>
-            </w:pPr>
-            <w:r>
-              <w:rPr>
-                <w:rFonts w:ascii="Tahoma" w:hAnsi="Tahoma" w:cs="Tahoma"/>
-                <w:b/>
-                <w:bCs/>
-                <w:u w:val="single"/>
-              </w:rPr>
-              <w:t>EDDETTE R. RAZON</w:t>
-            </w:r>
-            <w:r>
-              <w:rPr>
-                <w:rFonts w:ascii="Tahoma" w:hAnsi="Tahoma" w:cs="Tahoma"/>
-                <w:u w:val="single"/>
-              </w:rPr>
-              <w:t xml:space="preserve"> </w:t>
-            </w:r>
-          </w:p>
-          <w:p>
-            <w:pPr>
-              <w:pStyle w:val="NoSpacing"/>
-              <w:rPr>
-                <w:rFonts w:ascii="Tahoma" w:hAnsi="Tahoma" w:cs="Tahoma"/>
-              </w:rPr>
-            </w:pPr>
-            <w:r>
-              <w:rPr>
-                <w:rFonts w:ascii="Tahoma" w:hAnsi="Tahoma" w:cs="Tahoma"/>
-              </w:rPr>
-              <w:t xml:space="preserve">              </w:t>
-            </w:r>
-            <w:r>
-              <w:rPr>
-                <w:rFonts w:ascii="Tahoma" w:hAnsi="Tahoma" w:cs="Tahoma"/>
-              </w:rPr>
-              <w:t>Administrative Officer V (AO III)</w:t>
-            </w:r>
-            <w:r>
-              <w:rPr>
-                <w:rFonts w:ascii="Tahoma" w:hAnsi="Tahoma" w:cs="Tahoma"/>
-              </w:rPr>
-              <w:t xml:space="preserve"> </w:t>
-            </w:r>
-          </w:p>
-          <w:p>
-            <w:pPr>
-              <w:pStyle w:val="NoSpacing"/>
-              <w:jc w:val="center"/>
-              <w:rPr>
-                <w:rFonts w:ascii="Tahoma" w:hAnsi="Tahoma" w:cs="Tahoma"/>
-              </w:rPr>
-            </w:pPr>
-            <w:r>
-              <w:rPr>
-                <w:rFonts w:ascii="Tahoma" w:hAnsi="Tahoma" w:cs="Tahoma"/>
-              </w:rPr>
-              <w:t>BAC Vice-Chairperson</w:t>
-            </w:r>
-          </w:p>
-          <w:p>
-            <w:pPr>
-              <w:pStyle w:val="NoSpacing"/>
-              <w:jc w:val="center"/>
-              <w:rPr>
-                <w:rFonts w:ascii="Tahoma" w:hAnsi="Tahoma" w:cs="Tahoma"/>
-                <w:b/>
-                <w:bCs/>
-              </w:rPr>
-            </w:pPr>
-          </w:p>
-          <w:p>
-            <w:pPr>
-              <w:pStyle w:val="NoSpacing"/>
-              <w:jc w:val="center"/>
-              <w:rPr>
-                <w:rFonts w:ascii="Tahoma" w:hAnsi="Tahoma" w:cs="Tahoma"/>
-                <w:b/>
-                <w:bCs/>
-              </w:rPr>
-            </w:pPr>
-          </w:p>
-        </w:tc>
-        <w:tc>
-          <w:tcPr>
-            <w:tcW w:w="5131" w:type="dxa"/>
-          </w:tcPr>
-          <w:p>
-            <w:pPr>
-              <w:pStyle w:val="NoSpacing"/>
-              <w:jc w:val="center"/>
-              <w:rPr>
-                <w:rFonts w:ascii="Tahoma" w:hAnsi="Tahoma" w:cs="Tahoma"/>
-              </w:rPr>
-            </w:pPr>
-            <w:r>
-              <w:rPr>
-                <w:rFonts w:ascii="Tahoma" w:hAnsi="Tahoma" w:cs="Tahoma"/>
-                <w:b/>
-                <w:bCs/>
-                <w:u w:val="single"/>
-              </w:rPr>
-              <w:t>JOHNNY M. USI</w:t>
-            </w:r>
-            <w:r>
-              <w:rPr>
-                <w:rFonts w:ascii="Tahoma" w:hAnsi="Tahoma" w:cs="Tahoma"/>
-                <w:b/>
-                <w:u w:val="single"/>
-              </w:rPr>
-              <w:t xml:space="preserve"> </w:t>
-            </w:r>
-          </w:p>
-          <w:p>
-            <w:pPr>
-              <w:pStyle w:val="NoSpacing"/>
-              <w:jc w:val="center"/>
-              <w:rPr>
-                <w:rFonts w:ascii="Tahoma" w:hAnsi="Tahoma" w:cs="Tahoma"/>
-              </w:rPr>
-            </w:pPr>
-            <w:r>
-              <w:rPr>
-                <w:rFonts w:ascii="Tahoma" w:hAnsi="Tahoma" w:cs="Tahoma"/>
-              </w:rPr>
-              <w:t xml:space="preserve">OIC - Chief, </w:t>
-            </w:r>
-            <w:r>
-              <w:rPr>
-                <w:rFonts w:ascii="Tahoma" w:hAnsi="Tahoma" w:cs="Tahoma"/>
-              </w:rPr>
-              <w:t xml:space="preserve">Construction </w:t>
-            </w:r>
-            <w:r>
-              <w:rPr>
-                <w:rFonts w:ascii="Tahoma" w:hAnsi="Tahoma" w:cs="Tahoma"/>
-              </w:rPr>
-              <w:t>Section</w:t>
-            </w:r>
-          </w:p>
-          <w:p>
-            <w:pPr>
-              <w:pStyle w:val="NoSpacing"/>
-              <w:jc w:val="center"/>
-              <w:rPr>
-                <w:rFonts w:ascii="Tahoma" w:hAnsi="Tahoma" w:cs="Tahoma"/>
-              </w:rPr>
-            </w:pPr>
-            <w:r>
-              <w:rPr>
-                <w:rFonts w:ascii="Tahoma" w:hAnsi="Tahoma" w:cs="Tahoma"/>
-              </w:rPr>
-              <w:t xml:space="preserve">Regular </w:t>
-            </w:r>
-            <w:r>
-              <w:rPr>
-                <w:rFonts w:ascii="Tahoma" w:hAnsi="Tahoma" w:cs="Tahoma"/>
-              </w:rPr>
-              <w:t>BAC Member</w:t>
-            </w:r>
-          </w:p>
-          <w:p>
-            <w:pPr>
-              <w:pStyle w:val="NoSpacing"/>
-              <w:rPr>
-                <w:rFonts w:ascii="Tahoma" w:hAnsi="Tahoma" w:cs="Tahoma"/>
-                <w:b/>
-                <w:bCs/>
-              </w:rPr>
-            </w:pPr>
-          </w:p>
-        </w:tc>
-      </w:tr>
-      <w:tr>
-        <w:tc>
-          <w:tcPr>
-            <w:tcW w:w="5222" w:type="dxa"/>
-          </w:tcPr>
-          <w:p>
-            <w:pPr>
-              <w:pStyle w:val="NoSpacing"/>
-              <w:jc w:val="center"/>
-              <w:rPr>
-                <w:rFonts w:ascii="Tahoma" w:hAnsi="Tahoma" w:cs="Tahoma"/>
-                <w:b/>
-                <w:bCs/>
-              </w:rPr>
-            </w:pPr>
-          </w:p>
-          <w:p>
-            <w:pPr>
-              <w:pStyle w:val="NoSpacing"/>
-              <w:jc w:val="center"/>
-              <w:rPr>
-                <w:rFonts w:ascii="Tahoma" w:hAnsi="Tahoma" w:cs="Tahoma"/>
-                <w:u w:val="single"/>
-              </w:rPr>
-            </w:pPr>
-            <w:r>
-              <w:rPr>
-                <w:rFonts w:ascii="Tahoma" w:hAnsi="Tahoma" w:cs="Tahoma"/>
-                <w:b/>
-                <w:bCs/>
-                <w:u w:val="single"/>
-              </w:rPr>
-              <w:t>REINALD KELVIN S. SUPERIANO</w:t>
-            </w:r>
-          </w:p>
-          <w:p>
-            <w:pPr>
-              <w:pStyle w:val="NoSpacing"/>
-              <w:jc w:val="center"/>
-              <w:rPr>
-                <w:rFonts w:ascii="Tahoma" w:hAnsi="Tahoma" w:cs="Tahoma"/>
-              </w:rPr>
-            </w:pPr>
-            <w:r>
-              <w:rPr>
-                <w:rFonts w:ascii="Tahoma" w:hAnsi="Tahoma" w:cs="Tahoma"/>
-              </w:rPr>
-              <w:t>Engineer II - Construction Section</w:t>
-            </w:r>
-            <w:r>
-              <w:rPr>
-                <w:rFonts w:ascii="Tahoma" w:hAnsi="Tahoma" w:cs="Tahoma"/>
-              </w:rPr>
-              <w:t xml:space="preserve"> </w:t>
-            </w:r>
-          </w:p>
-          <w:p>
-            <w:pPr>
-              <w:pStyle w:val="BodyText"/>
-              <w:spacing w:before="7"/>
-              <w:jc w:val="center"/>
-            </w:pPr>
-            <w:r>
-              <w:t xml:space="preserve">Provisional BAC Member </w:t>
-            </w:r>
-          </w:p>
-          <w:p>
-            <w:pPr>
-              <w:pStyle w:val="NoSpacing"/>
-              <w:rPr>
-                <w:rFonts w:ascii="Tahoma" w:hAnsi="Tahoma" w:cs="Tahoma"/>
-                <w:b/>
-                <w:bCs/>
-              </w:rPr>
-            </w:pPr>
-          </w:p>
-          <w:p>
-            <w:pPr>
-              <w:pStyle w:val="NoSpacing"/>
-              <w:rPr>
-                <w:rFonts w:ascii="Tahoma" w:hAnsi="Tahoma" w:cs="Tahoma"/>
-                <w:b/>
-                <w:bCs/>
-              </w:rPr>
-            </w:pPr>
-          </w:p>
-        </w:tc>
-        <w:tc>
-          <w:tcPr>
-            <w:tcW w:w="5131" w:type="dxa"/>
-          </w:tcPr>
-          <w:p>
-            <w:pPr>
-              <w:pStyle w:val="NoSpacing"/>
-              <w:jc w:val="center"/>
-              <w:rPr>
-                <w:rFonts w:ascii="Tahoma" w:hAnsi="Tahoma" w:cs="Tahoma"/>
-                <w:b/>
-                <w:u w:val="single"/>
-              </w:rPr>
-            </w:pPr>
-          </w:p>
-          <w:p>
-            <w:pPr>
-              <w:pStyle w:val="NoSpacing"/>
-              <w:jc w:val="center"/>
-              <w:rPr>
-                <w:rFonts w:ascii="Tahoma" w:hAnsi="Tahoma" w:cs="Tahoma"/>
-                <w:b/>
-                <w:u w:val="single"/>
-              </w:rPr>
-            </w:pPr>
-            <w:r>
-              <w:rPr>
-                <w:rFonts w:ascii="Tahoma" w:hAnsi="Tahoma" w:cs="Tahoma"/>
-                <w:b/>
-                <w:u w:val="single"/>
-              </w:rPr>
-              <w:t>{</w:t>
-            </w:r>
-            <w:proofErr w:type="spellStart"/>
-            <w:r>
-              <w:rPr>
-                <w:rFonts w:ascii="Tahoma" w:hAnsi="Tahoma" w:cs="Tahoma"/>
-                <w:b/>
-                <w:u w:val="single"/>
-              </w:rPr>
-              <w:t>endUser</w:t>
-            </w:r>
-            <w:proofErr w:type="spellEnd"/>
-            <w:r>
-              <w:rPr>
-                <w:rFonts w:ascii="Tahoma" w:hAnsi="Tahoma" w:cs="Tahoma"/>
-                <w:b/>
-                <w:u w:val="single"/>
-              </w:rPr>
-              <w:t>}</w:t>
-            </w:r>
-          </w:p>
-          <w:p>
-            <w:pPr>
-              <w:pStyle w:val="BodyText"/>
-              <w:spacing w:before="7"/>
-              <w:jc w:val="center"/>
-            </w:pPr>
-            <w:r>
-              <w:t>Provisional BAC Member</w:t>
-            </w:r>
-          </w:p>
-          <w:p>
-            <w:pPr>
-              <w:pStyle w:val="BodyText"/>
-              <w:spacing w:before="7"/>
-              <w:jc w:val="center"/>
-            </w:pPr>
-            <w:r>
-              <w:rPr>
-                <w:sz w:val="20"/>
-              </w:rPr>
-              <w:t>{</w:t>
-            </w:r>
-            <w:proofErr w:type="spellStart"/>
-            <w:r>
-              <w:rPr>
-                <w:sz w:val="20"/>
-              </w:rPr>
-              <w:t>endDesignation</w:t>
-            </w:r>
-            <w:proofErr w:type="spellEnd"/>
-            <w:r>
-              <w:rPr>
-                <w:sz w:val="20"/>
-              </w:rPr>
-              <w:t>}</w:t>
-            </w:r>
-          </w:p>
-          <w:p>
-            <w:pPr>
-              <w:pStyle w:val="NoSpacing"/>
-              <w:rPr>
-                <w:rFonts w:ascii="Tahoma" w:hAnsi="Tahoma" w:cs="Tahoma"/>
-                <w:b/>
-                <w:bCs/>
-              </w:rPr>
-            </w:pPr>
-          </w:p>
-          <w:p>
-            <w:pPr>
-              <w:pStyle w:val="BodyText"/>
-              <w:spacing w:before="7"/>
-              <w:jc w:val="center"/>
-              <w:rPr>
+              <w:rPr>
+                <w:rFonts w:ascii="Tahoma" w:hAnsi="Tahoma" w:cs="Tahoma"/>
                 <w:b/>
                 <w:bCs/>
               </w:rPr>
@@ -4662,7 +4962,6 @@
     <w:p>
       <w:pPr>
         <w:pStyle w:val="NoSpacing"/>
-        <w:jc w:val="center"/>
       </w:pPr>
     </w:p>
     <w:sectPr>
@@ -9266,6 +9565,7 @@
     <w:rsid w:val="005A0953"/>
     <w:rsid w:val="005B519A"/>
     <w:rsid w:val="0069049B"/>
+    <w:rsid w:val="006C388E"/>
     <w:rsid w:val="006F54E1"/>
     <w:rsid w:val="00794875"/>
     <w:rsid w:val="007C4099"/>

</xml_diff>